<commit_message>
add pr_14 more one formul
</commit_message>
<xml_diff>
--- a/PPP/PR_14/14.docx
+++ b/PPP/PR_14/14.docx
@@ -42,7 +42,7 @@
           <v:shape id="_x0000_i1026" type="#_x0000_t75" style="width:9.45pt;height:13.7pt" o:ole="">
             <v:imagedata r:id="rId4" o:title=""/>
           </v:shape>
-          <o:OLEObject Type="Embed" ProgID="Equation.DSMT4" ShapeID="_x0000_i1026" DrawAspect="Content" ObjectID="_1728768427" r:id="rId5"/>
+          <o:OLEObject Type="Embed" ProgID="Equation.DSMT4" ShapeID="_x0000_i1026" DrawAspect="Content" ObjectID="_1728768695" r:id="rId5"/>
         </w:object>
       </w:r>
       <w:r>
@@ -809,11 +809,6 @@
     </w:p>
     <w:p/>
     <w:p>
-      <w:pPr>
-        <w:rPr>
-          <w:lang w:val="en-US"/>
-        </w:rPr>
-      </w:pPr>
       <m:oMathPara>
         <m:oMathParaPr>
           <m:jc m:val="left"/>
@@ -953,6 +948,151 @@
           </m:d>
         </m:oMath>
       </m:oMathPara>
+    </w:p>
+    <w:p/>
+    <w:p>
+      <w:pPr>
+        <w:rPr>
+          <w:lang w:val="en-US"/>
+        </w:rPr>
+      </w:pPr>
+      <m:oMathPara>
+        <m:oMathParaPr>
+          <m:jc m:val="left"/>
+        </m:oMathParaPr>
+        <m:oMath>
+          <m:sSub>
+            <m:sSubPr>
+              <m:ctrlPr>
+                <w:rPr>
+                  <w:rFonts w:ascii="Cambria Math" w:hAnsi="Cambria Math"/>
+                  <w:i/>
+                  <w:lang w:val="en-US"/>
+                </w:rPr>
+              </m:ctrlPr>
+            </m:sSubPr>
+            <m:e>
+              <m:r>
+                <w:rPr>
+                  <w:rFonts w:ascii="Cambria Math" w:hAnsi="Cambria Math"/>
+                  <w:lang w:val="en-US"/>
+                </w:rPr>
+                <m:t>x</m:t>
+              </m:r>
+            </m:e>
+            <m:sub>
+              <m:r>
+                <w:rPr>
+                  <w:rFonts w:ascii="Cambria Math" w:hAnsi="Cambria Math"/>
+                  <w:lang w:val="en-US"/>
+                </w:rPr>
+                <m:t>1,2</m:t>
+              </m:r>
+            </m:sub>
+          </m:sSub>
+          <m:r>
+            <w:rPr>
+              <w:rFonts w:ascii="Cambria Math" w:hAnsi="Cambria Math"/>
+              <w:lang w:val="en-US"/>
+            </w:rPr>
+            <m:t>=</m:t>
+          </m:r>
+          <m:f>
+            <m:fPr>
+              <m:ctrlPr>
+                <w:rPr>
+                  <w:rFonts w:ascii="Cambria Math" w:hAnsi="Cambria Math"/>
+                  <w:i/>
+                  <w:lang w:val="en-US"/>
+                </w:rPr>
+              </m:ctrlPr>
+            </m:fPr>
+            <m:num>
+              <m:r>
+                <w:rPr>
+                  <w:rFonts w:ascii="Cambria Math" w:hAnsi="Cambria Math"/>
+                  <w:lang w:val="en-US"/>
+                </w:rPr>
+                <m:t>-b±</m:t>
+              </m:r>
+              <m:rad>
+                <m:radPr>
+                  <m:degHide m:val="1"/>
+                  <m:ctrlPr>
+                    <w:rPr>
+                      <w:rFonts w:ascii="Cambria Math" w:hAnsi="Cambria Math"/>
+                      <w:i/>
+                      <w:lang w:val="en-US"/>
+                    </w:rPr>
+                  </m:ctrlPr>
+                </m:radPr>
+                <m:deg/>
+                <m:e>
+                  <m:sSup>
+                    <m:sSupPr>
+                      <m:ctrlPr>
+                        <w:rPr>
+                          <w:rFonts w:ascii="Cambria Math" w:hAnsi="Cambria Math"/>
+                          <w:i/>
+                          <w:lang w:val="en-US"/>
+                        </w:rPr>
+                      </m:ctrlPr>
+                    </m:sSupPr>
+                    <m:e>
+                      <m:r>
+                        <w:rPr>
+                          <w:rFonts w:ascii="Cambria Math" w:hAnsi="Cambria Math"/>
+                          <w:lang w:val="en-US"/>
+                        </w:rPr>
+                        <m:t>b</m:t>
+                      </m:r>
+                    </m:e>
+                    <m:sup>
+                      <m:r>
+                        <w:rPr>
+                          <w:rFonts w:ascii="Cambria Math" w:hAnsi="Cambria Math"/>
+                          <w:lang w:val="en-US"/>
+                        </w:rPr>
+                        <m:t>2</m:t>
+                      </m:r>
+                    </m:sup>
+                  </m:sSup>
+                  <m:r>
+                    <w:rPr>
+                      <w:rFonts w:ascii="Cambria Math" w:hAnsi="Cambria Math"/>
+                      <w:lang w:val="en-US"/>
+                    </w:rPr>
+                    <m:t>-4ac</m:t>
+                  </m:r>
+                </m:e>
+              </m:rad>
+            </m:num>
+            <m:den>
+              <m:r>
+                <w:rPr>
+                  <w:rFonts w:ascii="Cambria Math" w:hAnsi="Cambria Math"/>
+                  <w:lang w:val="en-US"/>
+                </w:rPr>
+                <m:t>2a</m:t>
+              </m:r>
+            </m:den>
+          </m:f>
+        </m:oMath>
+      </m:oMathPara>
+    </w:p>
+    <w:p>
+      <w:pPr>
+        <w:rPr>
+          <w:lang w:val="en-US"/>
+        </w:rPr>
+      </w:pPr>
+    </w:p>
+    <w:p>
+      <w:pPr>
+        <w:rPr>
+          <w:lang w:val="en-US"/>
+        </w:rPr>
+      </w:pPr>
       <w:bookmarkStart w:id="0" w:name="_GoBack"/>
       <w:bookmarkEnd w:id="0"/>
     </w:p>

</xml_diff>